<commit_message>
create api controlers for get tours, types of tours
</commit_message>
<xml_diff>
--- a/task/Задание Туры.docx
+++ b/task/Задание Туры.docx
@@ -1,6 +1,6 @@
 
 <file path=word/document.xml><?xml version="1.0" encoding="utf-8"?>
-<w:document xmlns:wpc="http://schemas.microsoft.com/office/word/2010/wordprocessingCanvas" xmlns:cx="http://schemas.microsoft.com/office/drawing/2014/chartex" xmlns:mc="http://schemas.openxmlformats.org/markup-compatibility/2006" xmlns:o="urn:schemas-microsoft-com:office:office" xmlns:r="http://schemas.openxmlformats.org/officeDocument/2006/relationships" xmlns:m="http://schemas.openxmlformats.org/officeDocument/2006/math" xmlns:v="urn:schemas-microsoft-com:vml" xmlns:wp14="http://schemas.microsoft.com/office/word/2010/wordprocessingDrawing" xmlns:wp="http://schemas.openxmlformats.org/drawingml/2006/wordprocessingDrawing" xmlns:w10="urn:schemas-microsoft-com:office:word" xmlns:w="http://schemas.openxmlformats.org/wordprocessingml/2006/main" xmlns:w14="http://schemas.microsoft.com/office/word/2010/wordml" xmlns:w15="http://schemas.microsoft.com/office/word/2012/wordml" xmlns:w16se="http://schemas.microsoft.com/office/word/2015/wordml/symex" xmlns:wpg="http://schemas.microsoft.com/office/word/2010/wordprocessingGroup" xmlns:wpi="http://schemas.microsoft.com/office/word/2010/wordprocessingInk" xmlns:wne="http://schemas.microsoft.com/office/word/2006/wordml" xmlns:wps="http://schemas.microsoft.com/office/word/2010/wordprocessingShape" mc:Ignorable="w14 w15 w16se wp14">
+<w:document xmlns:wpc="http://schemas.microsoft.com/office/word/2010/wordprocessingCanvas" xmlns:cx="http://schemas.microsoft.com/office/drawing/2014/chartex" xmlns:cx1="http://schemas.microsoft.com/office/drawing/2015/9/8/chartex" xmlns:cx2="http://schemas.microsoft.com/office/drawing/2015/10/21/chartex" xmlns:cx3="http://schemas.microsoft.com/office/drawing/2016/5/9/chartex" xmlns:cx4="http://schemas.microsoft.com/office/drawing/2016/5/10/chartex" xmlns:cx5="http://schemas.microsoft.com/office/drawing/2016/5/11/chartex" xmlns:cx6="http://schemas.microsoft.com/office/drawing/2016/5/12/chartex" xmlns:cx7="http://schemas.microsoft.com/office/drawing/2016/5/13/chartex" xmlns:cx8="http://schemas.microsoft.com/office/drawing/2016/5/14/chartex" xmlns:mc="http://schemas.openxmlformats.org/markup-compatibility/2006" xmlns:aink="http://schemas.microsoft.com/office/drawing/2016/ink" xmlns:am3d="http://schemas.microsoft.com/office/drawing/2017/model3d" xmlns:o="urn:schemas-microsoft-com:office:office" xmlns:oel="http://schemas.microsoft.com/office/2019/extlst" xmlns:r="http://schemas.openxmlformats.org/officeDocument/2006/relationships" xmlns:m="http://schemas.openxmlformats.org/officeDocument/2006/math" xmlns:v="urn:schemas-microsoft-com:vml" xmlns:wp14="http://schemas.microsoft.com/office/word/2010/wordprocessingDrawing" xmlns:wp="http://schemas.openxmlformats.org/drawingml/2006/wordprocessingDrawing" xmlns:w10="urn:schemas-microsoft-com:office:word" xmlns:w="http://schemas.openxmlformats.org/wordprocessingml/2006/main" xmlns:w14="http://schemas.microsoft.com/office/word/2010/wordml" xmlns:w15="http://schemas.microsoft.com/office/word/2012/wordml" xmlns:w16cex="http://schemas.microsoft.com/office/word/2018/wordml/cex" xmlns:w16cid="http://schemas.microsoft.com/office/word/2016/wordml/cid" xmlns:w16="http://schemas.microsoft.com/office/word/2018/wordml" xmlns:w16du="http://schemas.microsoft.com/office/word/2023/wordml/word16du" xmlns:w16sdtdh="http://schemas.microsoft.com/office/word/2020/wordml/sdtdatahash" xmlns:w16sdtfl="http://schemas.microsoft.com/office/word/2024/wordml/sdtformatlock" xmlns:w16se="http://schemas.microsoft.com/office/word/2015/wordml/symex" xmlns:wpg="http://schemas.microsoft.com/office/word/2010/wordprocessingGroup" xmlns:wpi="http://schemas.microsoft.com/office/word/2010/wordprocessingInk" xmlns:wne="http://schemas.microsoft.com/office/word/2006/wordml" xmlns:wps="http://schemas.microsoft.com/office/word/2010/wordprocessingShape" mc:Ignorable="w14 w15 w16se w16cid w16 w16cex w16sdtdh w16sdtfl w16du wp14">
   <w:body>
     <w:p>
       <w:pPr>
@@ -19,7 +19,19 @@
       <w:bookmarkStart w:id="1" w:name="_vhlaiyfos4hh" w:colFirst="0" w:colLast="0"/>
       <w:bookmarkEnd w:id="1"/>
       <w:r>
-        <w:t>Описание предметной области</w:t>
+        <w:t xml:space="preserve">Описание </w:t>
+      </w:r>
+      <w:r>
+        <w:t>предметно</w:t>
+      </w:r>
+      <w:r>
+        <w:rPr>
+          <w:lang w:val="ru-RU"/>
+        </w:rPr>
+        <w:t xml:space="preserve">й </w:t>
+      </w:r>
+      <w:r>
+        <w:t>области</w:t>
       </w:r>
       <w:r>
         <w:tab/>
@@ -40,10 +52,19 @@
         <w:jc w:val="both"/>
       </w:pPr>
       <w:r>
-        <w:t>В рамках данного задания необходимо разработать систему для Туристического агентства «Путешествуй по России». Туристическое агентство также выступает как туристический оператор и сотрудничает со многими партнерами - страховыми компаниями, отелями, перево</w:t>
-      </w:r>
-      <w:r>
-        <w:t>зчиками.</w:t>
+        <w:t>В рамках данного задания необходимо разработать систему для Туристического агентства «</w:t>
+      </w:r>
+      <w:r>
+        <w:t>Путешествуй</w:t>
+      </w:r>
+      <w:r>
+        <w:t xml:space="preserve"> по России». Туристическое агентство также выступает как </w:t>
+      </w:r>
+      <w:r>
+        <w:t>туристический</w:t>
+      </w:r>
+      <w:r>
+        <w:t xml:space="preserve"> оператор и сотрудничает со многими партнерами - страховыми компаниями, отелями, перевозчиками.</w:t>
       </w:r>
       <w:r>
         <w:tab/>
@@ -67,10 +88,19 @@
         <w:jc w:val="both"/>
       </w:pPr>
       <w:r>
-        <w:t>В задачу туристического оператора входит формирование туров - готового туристического продукта, и формирование цен на тур. Продаваемые туры включают в себя перелеты, страховки, трансферы, питание и проживание в гостиницах. Стоимость туров, от</w:t>
-      </w:r>
-      <w:r>
-        <w:t>елей, услуг и страховок определяются прейскурантом цен, установленным агентством на определённую дату. Все цены в прейскуранте должны быть в рублях. Все туры, отели и услуги подробно описаны и наглядно рекламируются фотографиями.</w:t>
+        <w:t xml:space="preserve">В задачу туристического оператора входит формирование туров - готового туристического продукта, и формирование цен на тур. Продаваемые туры включают в себя перелеты, страховки, трансферы, питание и проживание в гостиницах. Стоимость туров, </w:t>
+      </w:r>
+      <w:r>
+        <w:t>отелей</w:t>
+      </w:r>
+      <w:r>
+        <w:t xml:space="preserve">, услуг и страховок определяются </w:t>
+      </w:r>
+      <w:r>
+        <w:t>прейскурантом</w:t>
+      </w:r>
+      <w:r>
+        <w:t xml:space="preserve"> цен, установленным агентством на определённую дату. Все цены в прейскуранте должны быть в рублях. Все туры, отели и услуги подробно описаны и наглядно рекламируются фотографиями.</w:t>
       </w:r>
     </w:p>
     <w:p>
@@ -79,10 +109,7 @@
         <w:jc w:val="both"/>
       </w:pPr>
       <w:r>
-        <w:t xml:space="preserve">Турагентство работает </w:t>
-      </w:r>
-      <w:r>
-        <w:t>как на рынке B2C и продает туры в розницу всем желающим, так и на рынке B2B. У туроператора есть постоянные крупные компании заказчики, которые покупают туры. Необходимо собирать и анализировать отзывы всех клиентов по турам, отелям и услугам.</w:t>
+        <w:t>Турагентство работает как на рынке B2C и продает туры в розницу всем желающим, так и на рынке B2B. У туроператора есть постоянные крупные компании заказчики, которые покупают туры. Необходимо собирать и анализировать отзывы всех клиентов по турам, отелям и услугам.</w:t>
       </w:r>
       <w:r>
         <w:tab/>
@@ -94,13 +121,43 @@
         <w:jc w:val="both"/>
       </w:pPr>
       <w:r>
-        <w:t>Агентство п</w:t>
-      </w:r>
-      <w:r>
-        <w:t>риняло решение расширить свой бизнес и выйти на мировой уровень, что позволит открыть ряд новых возможностей для компании и увеличить обороты. Для достижения данной цели было принято решение о создании информационной системы, в разработке которой ва</w:t>
-      </w:r>
-      <w:r>
-        <w:t xml:space="preserve">м и предстоит принять участие. </w:t>
+        <w:t xml:space="preserve">Агентство приняло решение расширить свой бизнес и </w:t>
+      </w:r>
+      <w:r>
+        <w:t>выйти</w:t>
+      </w:r>
+      <w:r>
+        <w:t xml:space="preserve"> на </w:t>
+      </w:r>
+      <w:r>
+        <w:t>мировой</w:t>
+      </w:r>
+      <w:r>
+        <w:t xml:space="preserve">̆ уровень, что позволит открыть ряд новых </w:t>
+      </w:r>
+      <w:r>
+        <w:t>возможностей</w:t>
+      </w:r>
+      <w:r>
+        <w:t xml:space="preserve">̆ для компании и увеличить обороты. Для достижения </w:t>
+      </w:r>
+      <w:r>
+        <w:t>данной</w:t>
+      </w:r>
+      <w:r>
+        <w:t xml:space="preserve"> цели было принято решение о создании </w:t>
+      </w:r>
+      <w:r>
+        <w:t>информационной</w:t>
+      </w:r>
+      <w:r>
+        <w:t xml:space="preserve">̆ системы, в разработке </w:t>
+      </w:r>
+      <w:r>
+        <w:t>которое</w:t>
+      </w:r>
+      <w:r>
+        <w:t xml:space="preserve">̆ вам и предстоит принять участие. </w:t>
       </w:r>
     </w:p>
     <w:p>
@@ -109,90 +166,106 @@
       </w:pPr>
       <w:bookmarkStart w:id="2" w:name="_d5m1akxkb7ak" w:colFirst="0" w:colLast="0"/>
       <w:bookmarkStart w:id="3" w:name="_1cbyulr5vkof" w:colFirst="0" w:colLast="0"/>
-      <w:bookmarkStart w:id="4" w:name="_GoBack"/>
       <w:bookmarkEnd w:id="2"/>
       <w:bookmarkEnd w:id="3"/>
+      <w:r>
+        <w:t>Desktop - Список туров</w:t>
+      </w:r>
+    </w:p>
+    <w:p>
+      <w:pPr>
+        <w:jc w:val="both"/>
+      </w:pPr>
+      <w:r>
+        <w:t xml:space="preserve">Необходимо отобразить список туров (в виде плитки), который должен соответствовать макету, предоставленному в ресурсах к заданию (пример в файле tours_page.png). Однако это не означает, что необходимо следовать макету в точности до пикселя </w:t>
+      </w:r>
+      <w:r>
+        <w:t>— это</w:t>
+      </w:r>
+      <w:r>
+        <w:t xml:space="preserve"> всего лишь схема расположения элементов, на которую нужно ориентироваться при разработке пользовательского интерфейса.</w:t>
+      </w:r>
+    </w:p>
+    <w:p>
+      <w:pPr>
+        <w:jc w:val="both"/>
+      </w:pPr>
+      <w:r>
+        <w:t xml:space="preserve">Для каждого элемента необходимо отображать наименование тура, изображение тура, стоимость (в формате {price} РУБ), количество билетов и статус тура (Актуален </w:t>
+      </w:r>
+      <w:r>
+        <w:t>или не</w:t>
+      </w:r>
+      <w:r>
+        <w:t xml:space="preserve"> актуален). В зависимости от текущего статуса тура цвет текста должен быть зеленым или красным соответствующе. При отсутствии изображения у тура необходимо вывести картинку-заглушку из ресурсов (picture.png).</w:t>
+      </w:r>
+    </w:p>
+    <w:p>
+      <w:pPr>
+        <w:jc w:val="both"/>
+      </w:pPr>
+      <w:r>
+        <w:t>На странице со списком туров необходимо добавить возможность поиска туров по названию и описанию. Поиск должен работать в реальном времени (то есть без необходимости нажатия кнопки “найти”).</w:t>
+      </w:r>
+    </w:p>
+    <w:p>
+      <w:pPr>
+        <w:jc w:val="both"/>
+      </w:pPr>
+      <w:r>
+        <w:t>На странице со списком туров необходимо добавить возможность фильтрации списка по типу. Все типы из базы данных должны быть выведены в выпадающий список для фильтрации. Первым элементом в выпадающем списке должен быть “Все типы”, при выборе которого настройки фильтра сбрасываются. Помимо фильтрации по типу реализуйте возможность показа актуальных или всех туров с помощью установки/снятия соответствующей галочки (CheckBox). Фильтрация должна работать в реальном времени (то есть без необходимости нажатия кнопки “найти”).</w:t>
+      </w:r>
+    </w:p>
+    <w:p>
+      <w:pPr>
+        <w:jc w:val="both"/>
+      </w:pPr>
+      <w:r>
+        <w:lastRenderedPageBreak/>
+        <w:t>Функции фильтрации и поиска должны применяться совместно к итоговой выборке.</w:t>
+      </w:r>
+    </w:p>
+    <w:p>
+      <w:pPr>
+        <w:jc w:val="both"/>
+      </w:pPr>
+      <w:r>
+        <w:t>Предусмотрите возможность отсортировать список по убыванию и возрастанию стоимости тура.</w:t>
+      </w:r>
+    </w:p>
+    <w:p>
+      <w:pPr>
+        <w:jc w:val="both"/>
+      </w:pPr>
+      <w:r>
+        <w:t>В правой верхней части экрана необходимо вывести информацию об общей стоимости туров, рассчитанную с учетом цены на тур и количества билетов. Данную информацию необходимо обновлять при поиске и сортировке.</w:t>
+      </w:r>
+    </w:p>
+    <w:p>
+      <w:pPr>
+        <w:pStyle w:val="3"/>
+        <w:jc w:val="both"/>
+      </w:pPr>
+      <w:bookmarkStart w:id="4" w:name="_3qi8aq3gugp9" w:colFirst="0" w:colLast="0"/>
       <w:bookmarkEnd w:id="4"/>
       <w:r>
-        <w:t>Desktop - Список туров</w:t>
-      </w:r>
-    </w:p>
-    <w:p>
-      <w:pPr>
-        <w:jc w:val="both"/>
-      </w:pPr>
-      <w:r>
-        <w:t>Необходимо отобразить список туров (в виде плитки), который должен соответствовать макету, предоставленному в ресурсах к заданию (пример в файле tours_page.png). Однако это не означает, что необходимо следова</w:t>
-      </w:r>
-      <w:r>
-        <w:t>ть макету в точности до пикселя - это всего лишь схема расположения элементов, на которую нужно ориентироваться при разработке пользовательского интерфейса.</w:t>
-      </w:r>
-    </w:p>
-    <w:p>
-      <w:pPr>
-        <w:jc w:val="both"/>
-      </w:pPr>
-      <w:r>
-        <w:t>Для каждого элемента необходимо отображать наименование тура, изображение тура, стоимость (в формат</w:t>
-      </w:r>
-      <w:r>
-        <w:t>е {price} РУБ), количество билетов и статус тура (Актуален или Не актуален). В зависимости от текущего статуса тура цвет текста должен быть зеленым или красным соответствующе. При отсутствии изображения у тура необходимо вывести картинку-заглушку из ресурс</w:t>
-      </w:r>
-      <w:r>
-        <w:t>ов (picture.png).</w:t>
-      </w:r>
-    </w:p>
-    <w:p>
-      <w:pPr>
-        <w:jc w:val="both"/>
-      </w:pPr>
-      <w:r>
-        <w:t>На странице со списком туров необходимо добавить возможность поиска туров по названию и описанию. Поиск должен работать в реальном времени (то есть без необходимости нажатия кнопки “найти”).</w:t>
-      </w:r>
-    </w:p>
-    <w:p>
-      <w:pPr>
-        <w:jc w:val="both"/>
-      </w:pPr>
-      <w:r>
-        <w:t>На странице со списком туров необходимо добавит</w:t>
-      </w:r>
-      <w:r>
-        <w:t xml:space="preserve">ь возможность фильтрации списка по типу. Все типы из базы данных должны быть выведены в выпадающий список для фильтрации. Первым элементом в выпадающем списке должен быть “Все типы”, при выборе которого настройки фильтра сбрасываются. Помимо фильтрации по </w:t>
-      </w:r>
-      <w:r>
-        <w:t>типу реализуйте возможность показа актуальных или всех туров с помощью установки/снятия соответствующей галочки (CheckBox). Фильтрация должна работать в реальном времени (то есть без необходимости нажатия кнопки “найти”).</w:t>
-      </w:r>
-    </w:p>
-    <w:p>
-      <w:pPr>
-        <w:jc w:val="both"/>
-      </w:pPr>
-      <w:r>
-        <w:lastRenderedPageBreak/>
-        <w:t>Функции фильтрации и поиска должны</w:t>
-      </w:r>
-      <w:r>
-        <w:t xml:space="preserve"> применяться совместно к итоговой выборке.</w:t>
-      </w:r>
-    </w:p>
-    <w:p>
-      <w:pPr>
-        <w:jc w:val="both"/>
-      </w:pPr>
-      <w:r>
-        <w:t>Предусмотрите возможность отсортировать список по убыванию и возрастанию стоимости тура.</w:t>
-      </w:r>
-    </w:p>
-    <w:p>
-      <w:pPr>
-        <w:jc w:val="both"/>
-      </w:pPr>
-      <w:r>
-        <w:t>В правой верхней части экрана необходимо вывести информацию об общей стоимости туров, рассчитанную с учетом цены на тур и ко</w:t>
-      </w:r>
-      <w:r>
-        <w:t>личества билетов. Данную информацию необходимо обновлять при поиске и сортировке.</w:t>
+        <w:t>Desktop - Таблица отелей</w:t>
+      </w:r>
+    </w:p>
+    <w:p>
+      <w:pPr>
+        <w:jc w:val="both"/>
+      </w:pPr>
+      <w:r>
+        <w:t>Необходимо отобразить список отелей в виде таблицы, содержащей следующую информацию: название отеля, количество звезд, название страны и количество имеющихся туров в этот отель. В крайнем правом столбце должны располагаться кнопки для редактирования информации о соответствующем отеле.</w:t>
+      </w:r>
+    </w:p>
+    <w:p>
+      <w:pPr>
+        <w:jc w:val="both"/>
+      </w:pPr>
+      <w:r>
+        <w:t>Так как отелей может быть достаточно много в базе данных, необходимо предусмотреть постраничный вывод информации с возможностью настройки количества элементов на странице (по умолчанию должно отображаться 10 отелей на каждой странице). Необходимо реализовать переходы на первую и последнюю, предыдущую и следующую страницы. Необходимо выводить актуальную информацию о количестве записей, количестве страниц и текущей странице.</w:t>
       </w:r>
     </w:p>
     <w:p>
@@ -200,35 +273,18 @@
         <w:pStyle w:val="3"/>
         <w:jc w:val="both"/>
       </w:pPr>
-      <w:bookmarkStart w:id="5" w:name="_3qi8aq3gugp9" w:colFirst="0" w:colLast="0"/>
+      <w:bookmarkStart w:id="5" w:name="_n59ljn17fmp2" w:colFirst="0" w:colLast="0"/>
       <w:bookmarkEnd w:id="5"/>
       <w:r>
-        <w:t>Desktop - Таблица отелей</w:t>
-      </w:r>
-    </w:p>
-    <w:p>
-      <w:pPr>
-        <w:jc w:val="both"/>
-      </w:pPr>
-      <w:r>
-        <w:t>Необходимо отобразить список отелей в виде таблицы, содержащей следующую информацию: название отеля, количество звезд, название страны и количество и</w:t>
-      </w:r>
-      <w:r>
-        <w:t>меющихся туров в этот отель. В крайнем правом столбце должны располагаться кнопки для редактирования информации о соответствующем отеле.</w:t>
-      </w:r>
-    </w:p>
-    <w:p>
-      <w:pPr>
-        <w:jc w:val="both"/>
-      </w:pPr>
-      <w:r>
-        <w:t>Так как отелей может быть достаточно много в базе данных, необходимо предусмотреть постраничный вывод информации с возм</w:t>
-      </w:r>
-      <w:r>
-        <w:t>ожностью настройки количества элементов на странице (по умолчанию должно отображаться 10 отелей на каждой странице). Необходимо реализовать переходы на первую и последнюю, предыдущую и следующую страницы. Необходимо выводить актуальную информацию о количес</w:t>
-      </w:r>
-      <w:r>
-        <w:t>тве записей, количестве страниц и текущей странице.</w:t>
+        <w:t>Desktop - Таблица отелей - Удаление отеля</w:t>
+      </w:r>
+    </w:p>
+    <w:p>
+      <w:pPr>
+        <w:jc w:val="both"/>
+      </w:pPr>
+      <w:r>
+        <w:t>Должна быть реализована возможность удаления выбранных отелей. Удаление должно быть запрещено системой, если он находится в числе подходящих отелей для актуальных туров. Если нет, то отель может быть удален со всеми фотографиями после подтверждения пользователем. В сообщении необходимо вывести название выбранного отеля. После удаления отелей список необходимо обновить, равно как и информацию о количестве записей/страниц.</w:t>
       </w:r>
     </w:p>
     <w:p>
@@ -236,34 +292,9 @@
         <w:pStyle w:val="3"/>
         <w:jc w:val="both"/>
       </w:pPr>
-      <w:bookmarkStart w:id="6" w:name="_n59ljn17fmp2" w:colFirst="0" w:colLast="0"/>
+      <w:bookmarkStart w:id="6" w:name="_srxl0t2ts465" w:colFirst="0" w:colLast="0"/>
       <w:bookmarkEnd w:id="6"/>
       <w:r>
-        <w:t>Desktop - Таблица отелей - Удаление отеля</w:t>
-      </w:r>
-    </w:p>
-    <w:p>
-      <w:pPr>
-        <w:jc w:val="both"/>
-      </w:pPr>
-      <w:r>
-        <w:t>Должна быть реализована возможность удаления выбранных отелей. Удаление должно быть запрещено системой, если он находится в числе подходящих отелей для актуальных</w:t>
-      </w:r>
-      <w:r>
-        <w:t xml:space="preserve"> туров. Если нет, то отель может быть удален со всеми фотографиями после подтверждения пользователем. В сообщении необходимо вывести название выбранного отеля. После удаления отелей список необходимо обновить, равно как и информацию о количестве записей/ст</w:t>
-      </w:r>
-      <w:r>
-        <w:t>раниц.</w:t>
-      </w:r>
-    </w:p>
-    <w:p>
-      <w:pPr>
-        <w:pStyle w:val="3"/>
-        <w:jc w:val="both"/>
-      </w:pPr>
-      <w:bookmarkStart w:id="7" w:name="_srxl0t2ts465" w:colFirst="0" w:colLast="0"/>
-      <w:bookmarkEnd w:id="7"/>
-      <w:r>
         <w:t>Desktop - Добавление/редактирование отеля</w:t>
       </w:r>
     </w:p>
@@ -280,21 +311,15 @@
         <w:jc w:val="both"/>
       </w:pPr>
       <w:r>
-        <w:t>На форме должен быть предусмотрен ввод</w:t>
-      </w:r>
-      <w:r>
-        <w:t xml:space="preserve"> следующей информации: наименование отеля, количество звезд (целое значение от 0 до 5), описание отеля (многострочный), страна (выпадающий список с возможностью выбора одного элемента). Все поля обязательны для заполнения.</w:t>
-      </w:r>
-    </w:p>
-    <w:p>
-      <w:pPr>
-        <w:jc w:val="both"/>
-      </w:pPr>
-      <w:r>
-        <w:t>При открытии формы для редактиров</w:t>
-      </w:r>
-      <w:r>
-        <w:t>ания все поля выбранного объекта должны быть подгружены в соответствующие поля из базы данных.</w:t>
+        <w:t>На форме должен быть предусмотрен ввод следующей информации: наименование отеля, количество звезд (целое значение от 0 до 5), описание отеля (многострочный), страна (выпадающий список с возможностью выбора одного элемента). Все поля обязательны для заполнения.</w:t>
+      </w:r>
+    </w:p>
+    <w:p>
+      <w:pPr>
+        <w:jc w:val="both"/>
+      </w:pPr>
+      <w:r>
+        <w:t>При открытии формы для редактирования все поля выбранного объекта должны быть подгружены в соответствующие поля из базы данных.</w:t>
       </w:r>
     </w:p>
     <w:p>
@@ -316,7 +341,7 @@
 </file>
 
 <file path=word/styles.xml><?xml version="1.0" encoding="utf-8"?>
-<w:styles xmlns:mc="http://schemas.openxmlformats.org/markup-compatibility/2006" xmlns:r="http://schemas.openxmlformats.org/officeDocument/2006/relationships" xmlns:w="http://schemas.openxmlformats.org/wordprocessingml/2006/main" xmlns:w14="http://schemas.microsoft.com/office/word/2010/wordml" xmlns:w15="http://schemas.microsoft.com/office/word/2012/wordml" xmlns:w16se="http://schemas.microsoft.com/office/word/2015/wordml/symex" mc:Ignorable="w14 w15 w16se">
+<w:styles xmlns:mc="http://schemas.openxmlformats.org/markup-compatibility/2006" xmlns:r="http://schemas.openxmlformats.org/officeDocument/2006/relationships" xmlns:w="http://schemas.openxmlformats.org/wordprocessingml/2006/main" xmlns:w14="http://schemas.microsoft.com/office/word/2010/wordml" xmlns:w15="http://schemas.microsoft.com/office/word/2012/wordml" xmlns:w16cex="http://schemas.microsoft.com/office/word/2018/wordml/cex" xmlns:w16cid="http://schemas.microsoft.com/office/word/2016/wordml/cid" xmlns:w16="http://schemas.microsoft.com/office/word/2018/wordml" xmlns:w16du="http://schemas.microsoft.com/office/word/2023/wordml/word16du" xmlns:w16sdtdh="http://schemas.microsoft.com/office/word/2020/wordml/sdtdatahash" xmlns:w16sdtfl="http://schemas.microsoft.com/office/word/2024/wordml/sdtformatlock" xmlns:w16se="http://schemas.microsoft.com/office/word/2015/wordml/symex" mc:Ignorable="w14 w15 w16se w16cid w16 w16cex w16sdtdh w16sdtfl w16du">
   <w:docDefaults>
     <w:rPrDefault>
       <w:rPr>
@@ -332,7 +357,7 @@
       </w:pPr>
     </w:pPrDefault>
   </w:docDefaults>
-  <w:latentStyles w:defLockedState="0" w:defUIPriority="99" w:defSemiHidden="0" w:defUnhideWhenUsed="0" w:defQFormat="0" w:count="371">
+  <w:latentStyles w:defLockedState="0" w:defUIPriority="99" w:defSemiHidden="0" w:defUnhideWhenUsed="0" w:defQFormat="0" w:count="376">
     <w:lsdException w:name="Normal" w:uiPriority="0" w:qFormat="1"/>
     <w:lsdException w:name="heading 1" w:uiPriority="9" w:qFormat="1"/>
     <w:lsdException w:name="heading 2" w:semiHidden="1" w:uiPriority="9" w:unhideWhenUsed="1" w:qFormat="1"/>
@@ -704,6 +729,11 @@
     <w:lsdException w:name="List Table 5 Dark Accent 6" w:uiPriority="50"/>
     <w:lsdException w:name="List Table 6 Colorful Accent 6" w:uiPriority="51"/>
     <w:lsdException w:name="List Table 7 Colorful Accent 6" w:uiPriority="52"/>
+    <w:lsdException w:name="Mention" w:semiHidden="1" w:unhideWhenUsed="1"/>
+    <w:lsdException w:name="Smart Hyperlink" w:semiHidden="1" w:unhideWhenUsed="1"/>
+    <w:lsdException w:name="Hashtag" w:semiHidden="1" w:unhideWhenUsed="1"/>
+    <w:lsdException w:name="Unresolved Mention" w:semiHidden="1" w:unhideWhenUsed="1"/>
+    <w:lsdException w:name="Smart Link" w:semiHidden="1" w:unhideWhenUsed="1"/>
   </w:latentStyles>
   <w:style w:type="paragraph" w:default="1" w:styleId="a">
     <w:name w:val="Normal"/>

</xml_diff>

<commit_message>
crocess creating tour page
</commit_message>
<xml_diff>
--- a/task/Задание Туры.docx
+++ b/task/Задание Туры.docx
@@ -1,6 +1,6 @@
 
 <file path=word/document.xml><?xml version="1.0" encoding="utf-8"?>
-<w:document xmlns:wpc="http://schemas.microsoft.com/office/word/2010/wordprocessingCanvas" xmlns:cx="http://schemas.microsoft.com/office/drawing/2014/chartex" xmlns:cx1="http://schemas.microsoft.com/office/drawing/2015/9/8/chartex" xmlns:cx2="http://schemas.microsoft.com/office/drawing/2015/10/21/chartex" xmlns:cx3="http://schemas.microsoft.com/office/drawing/2016/5/9/chartex" xmlns:cx4="http://schemas.microsoft.com/office/drawing/2016/5/10/chartex" xmlns:cx5="http://schemas.microsoft.com/office/drawing/2016/5/11/chartex" xmlns:cx6="http://schemas.microsoft.com/office/drawing/2016/5/12/chartex" xmlns:cx7="http://schemas.microsoft.com/office/drawing/2016/5/13/chartex" xmlns:cx8="http://schemas.microsoft.com/office/drawing/2016/5/14/chartex" xmlns:mc="http://schemas.openxmlformats.org/markup-compatibility/2006" xmlns:aink="http://schemas.microsoft.com/office/drawing/2016/ink" xmlns:am3d="http://schemas.microsoft.com/office/drawing/2017/model3d" xmlns:o="urn:schemas-microsoft-com:office:office" xmlns:oel="http://schemas.microsoft.com/office/2019/extlst" xmlns:r="http://schemas.openxmlformats.org/officeDocument/2006/relationships" xmlns:m="http://schemas.openxmlformats.org/officeDocument/2006/math" xmlns:v="urn:schemas-microsoft-com:vml" xmlns:wp14="http://schemas.microsoft.com/office/word/2010/wordprocessingDrawing" xmlns:wp="http://schemas.openxmlformats.org/drawingml/2006/wordprocessingDrawing" xmlns:w10="urn:schemas-microsoft-com:office:word" xmlns:w="http://schemas.openxmlformats.org/wordprocessingml/2006/main" xmlns:w14="http://schemas.microsoft.com/office/word/2010/wordml" xmlns:w15="http://schemas.microsoft.com/office/word/2012/wordml" xmlns:w16cex="http://schemas.microsoft.com/office/word/2018/wordml/cex" xmlns:w16cid="http://schemas.microsoft.com/office/word/2016/wordml/cid" xmlns:w16="http://schemas.microsoft.com/office/word/2018/wordml" xmlns:w16du="http://schemas.microsoft.com/office/word/2023/wordml/word16du" xmlns:w16sdtdh="http://schemas.microsoft.com/office/word/2020/wordml/sdtdatahash" xmlns:w16sdtfl="http://schemas.microsoft.com/office/word/2024/wordml/sdtformatlock" xmlns:w16se="http://schemas.microsoft.com/office/word/2015/wordml/symex" xmlns:wpg="http://schemas.microsoft.com/office/word/2010/wordprocessingGroup" xmlns:wpi="http://schemas.microsoft.com/office/word/2010/wordprocessingInk" xmlns:wne="http://schemas.microsoft.com/office/word/2006/wordml" xmlns:wps="http://schemas.microsoft.com/office/word/2010/wordprocessingShape" mc:Ignorable="w14 w15 w16se w16cid w16 w16cex w16sdtdh w16sdtfl w16du wp14">
+<w:document xmlns:wpc="http://schemas.microsoft.com/office/word/2010/wordprocessingCanvas" xmlns:cx="http://schemas.microsoft.com/office/drawing/2014/chartex" xmlns:cx1="http://schemas.microsoft.com/office/drawing/2015/9/8/chartex" xmlns:cx2="http://schemas.microsoft.com/office/drawing/2015/10/21/chartex" xmlns:cx3="http://schemas.microsoft.com/office/drawing/2016/5/9/chartex" xmlns:cx4="http://schemas.microsoft.com/office/drawing/2016/5/10/chartex" xmlns:cx5="http://schemas.microsoft.com/office/drawing/2016/5/11/chartex" xmlns:cx6="http://schemas.microsoft.com/office/drawing/2016/5/12/chartex" xmlns:cx7="http://schemas.microsoft.com/office/drawing/2016/5/13/chartex" xmlns:cx8="http://schemas.microsoft.com/office/drawing/2016/5/14/chartex" xmlns:mc="http://schemas.openxmlformats.org/markup-compatibility/2006" xmlns:aink="http://schemas.microsoft.com/office/drawing/2016/ink" xmlns:am3d="http://schemas.microsoft.com/office/drawing/2017/model3d" xmlns:o="urn:schemas-microsoft-com:office:office" xmlns:oel="http://schemas.microsoft.com/office/2019/extlst" xmlns:r="http://schemas.openxmlformats.org/officeDocument/2006/relationships" xmlns:m="http://schemas.openxmlformats.org/officeDocument/2006/math" xmlns:v="urn:schemas-microsoft-com:vml" xmlns:wp14="http://schemas.microsoft.com/office/word/2010/wordprocessingDrawing" xmlns:wp="http://schemas.openxmlformats.org/drawingml/2006/wordprocessingDrawing" xmlns:w10="urn:schemas-microsoft-com:office:word" xmlns:w="http://schemas.openxmlformats.org/wordprocessingml/2006/main" xmlns:w14="http://schemas.microsoft.com/office/word/2010/wordml" xmlns:w15="http://schemas.microsoft.com/office/word/2012/wordml" xmlns:w16cex="http://schemas.microsoft.com/office/word/2018/wordml/cex" xmlns:w16cid="http://schemas.microsoft.com/office/word/2016/wordml/cid" xmlns:w16="http://schemas.microsoft.com/office/word/2018/wordml" xmlns:w16sdtdh="http://schemas.microsoft.com/office/word/2020/wordml/sdtdatahash" xmlns:w16se="http://schemas.microsoft.com/office/word/2015/wordml/symex" xmlns:wpg="http://schemas.microsoft.com/office/word/2010/wordprocessingGroup" xmlns:wpi="http://schemas.microsoft.com/office/word/2010/wordprocessingInk" xmlns:wne="http://schemas.microsoft.com/office/word/2006/wordml" xmlns:wps="http://schemas.microsoft.com/office/word/2010/wordprocessingShape" mc:Ignorable="w14 w15 w16se w16cid w16 w16cex w16sdtdh wp14">
   <w:body>
     <w:p>
       <w:pPr>
@@ -100,7 +100,23 @@
         <w:t>прейскурантом</w:t>
       </w:r>
       <w:r>
-        <w:t xml:space="preserve"> цен, установленным агентством на определённую дату. Все цены в прейскуранте должны быть в рублях. Все туры, отели и услуги подробно описаны и наглядно рекламируются фотографиями.</w:t>
+        <w:t xml:space="preserve"> цен, установленным агентством на </w:t>
+      </w:r>
+      <w:proofErr w:type="spellStart"/>
+      <w:r>
+        <w:t>определённую</w:t>
+      </w:r>
+      <w:proofErr w:type="spellEnd"/>
+      <w:r>
+        <w:t xml:space="preserve"> дату. Все цены в </w:t>
+      </w:r>
+      <w:proofErr w:type="spellStart"/>
+      <w:r>
+        <w:t>прейскуранте</w:t>
+      </w:r>
+      <w:proofErr w:type="spellEnd"/>
+      <w:r>
+        <w:t xml:space="preserve"> должны быть в рублях. Все туры, отели и услуги подробно описаны и наглядно рекламируются фотографиями.</w:t>
       </w:r>
     </w:p>
     <w:p>
@@ -191,7 +207,15 @@
         <w:jc w:val="both"/>
       </w:pPr>
       <w:r>
-        <w:t xml:space="preserve">Для каждого элемента необходимо отображать наименование тура, изображение тура, стоимость (в формате {price} РУБ), количество билетов и статус тура (Актуален </w:t>
+        <w:t>Для каждого элемента необходимо отображать наименование тура, изображение тура, стоимость (в формате {</w:t>
+      </w:r>
+      <w:proofErr w:type="spellStart"/>
+      <w:r>
+        <w:t>price</w:t>
+      </w:r>
+      <w:proofErr w:type="spellEnd"/>
+      <w:r>
+        <w:t xml:space="preserve">} РУБ), количество билетов и статус тура (Актуален </w:t>
       </w:r>
       <w:r>
         <w:t>или не</w:t>
@@ -213,7 +237,15 @@
         <w:jc w:val="both"/>
       </w:pPr>
       <w:r>
-        <w:t>На странице со списком туров необходимо добавить возможность фильтрации списка по типу. Все типы из базы данных должны быть выведены в выпадающий список для фильтрации. Первым элементом в выпадающем списке должен быть “Все типы”, при выборе которого настройки фильтра сбрасываются. Помимо фильтрации по типу реализуйте возможность показа актуальных или всех туров с помощью установки/снятия соответствующей галочки (CheckBox). Фильтрация должна работать в реальном времени (то есть без необходимости нажатия кнопки “найти”).</w:t>
+        <w:t>На странице со списком туров необходимо добавить возможность фильтрации списка по типу. Все типы из базы данных должны быть выведены в выпадающий список для фильтрации. Первым элементом в выпадающем списке должен быть “Все типы”, при выборе которого настройки фильтра сбрасываются. Помимо фильтрации по типу реализуйте возможность показа актуальных или всех туров с помощью установки/снятия соответствующей галочки (</w:t>
+      </w:r>
+      <w:proofErr w:type="spellStart"/>
+      <w:r>
+        <w:t>CheckBox</w:t>
+      </w:r>
+      <w:proofErr w:type="spellEnd"/>
+      <w:r>
+        <w:t>). Фильтрация должна работать в реальном времени (то есть без необходимости нажатия кнопки “найти”).</w:t>
       </w:r>
     </w:p>
     <w:p>
@@ -327,7 +359,13 @@
         <w:jc w:val="both"/>
       </w:pPr>
       <w:r>
-        <w:t>После редактирования/добавления отеля в БД данные в окне списка отелей должны быть обновлены.</w:t>
+        <w:t xml:space="preserve">После </w:t>
+      </w:r>
+      <w:r>
+        <w:t>редактирования</w:t>
+      </w:r>
+      <w:r>
+        <w:t>/добавления отеля в БД данные в окне списка отелей должны быть обновлены.</w:t>
       </w:r>
     </w:p>
     <w:sectPr>
@@ -341,7 +379,7 @@
 </file>
 
 <file path=word/styles.xml><?xml version="1.0" encoding="utf-8"?>
-<w:styles xmlns:mc="http://schemas.openxmlformats.org/markup-compatibility/2006" xmlns:r="http://schemas.openxmlformats.org/officeDocument/2006/relationships" xmlns:w="http://schemas.openxmlformats.org/wordprocessingml/2006/main" xmlns:w14="http://schemas.microsoft.com/office/word/2010/wordml" xmlns:w15="http://schemas.microsoft.com/office/word/2012/wordml" xmlns:w16cex="http://schemas.microsoft.com/office/word/2018/wordml/cex" xmlns:w16cid="http://schemas.microsoft.com/office/word/2016/wordml/cid" xmlns:w16="http://schemas.microsoft.com/office/word/2018/wordml" xmlns:w16du="http://schemas.microsoft.com/office/word/2023/wordml/word16du" xmlns:w16sdtdh="http://schemas.microsoft.com/office/word/2020/wordml/sdtdatahash" xmlns:w16sdtfl="http://schemas.microsoft.com/office/word/2024/wordml/sdtformatlock" xmlns:w16se="http://schemas.microsoft.com/office/word/2015/wordml/symex" mc:Ignorable="w14 w15 w16se w16cid w16 w16cex w16sdtdh w16sdtfl w16du">
+<w:styles xmlns:mc="http://schemas.openxmlformats.org/markup-compatibility/2006" xmlns:r="http://schemas.openxmlformats.org/officeDocument/2006/relationships" xmlns:w="http://schemas.openxmlformats.org/wordprocessingml/2006/main" xmlns:w14="http://schemas.microsoft.com/office/word/2010/wordml" xmlns:w15="http://schemas.microsoft.com/office/word/2012/wordml" xmlns:w16cex="http://schemas.microsoft.com/office/word/2018/wordml/cex" xmlns:w16cid="http://schemas.microsoft.com/office/word/2016/wordml/cid" xmlns:w16="http://schemas.microsoft.com/office/word/2018/wordml" xmlns:w16sdtdh="http://schemas.microsoft.com/office/word/2020/wordml/sdtdatahash" xmlns:w16se="http://schemas.microsoft.com/office/word/2015/wordml/symex" mc:Ignorable="w14 w15 w16se w16cid w16 w16cex w16sdtdh">
   <w:docDefaults>
     <w:rPrDefault>
       <w:rPr>
@@ -832,7 +870,6 @@
   <w:style w:type="character" w:default="1" w:styleId="a0">
     <w:name w:val="Default Paragraph Font"/>
     <w:uiPriority w:val="1"/>
-    <w:semiHidden/>
     <w:unhideWhenUsed/>
   </w:style>
   <w:style w:type="table" w:default="1" w:styleId="a1">

</xml_diff>

<commit_message>
create counter hotels page
</commit_message>
<xml_diff>
--- a/task/Задание Туры.docx
+++ b/task/Задание Туры.docx
@@ -193,12 +193,21 @@
         <w:jc w:val="both"/>
       </w:pPr>
       <w:r>
+        <w:rPr>
+          <w:highlight w:val="yellow"/>
+        </w:rPr>
         <w:t xml:space="preserve">Необходимо отобразить список туров (в виде плитки), который должен соответствовать макету, предоставленному в ресурсах к заданию (пример в файле tours_page.png). Однако это не означает, что необходимо следовать макету в точности до пикселя </w:t>
       </w:r>
       <w:r>
+        <w:rPr>
+          <w:highlight w:val="yellow"/>
+        </w:rPr>
         <w:t>— это</w:t>
       </w:r>
       <w:r>
+        <w:rPr>
+          <w:highlight w:val="yellow"/>
+        </w:rPr>
         <w:t xml:space="preserve"> всего лишь схема расположения элементов, на которую нужно ориентироваться при разработке пользовательского интерфейса.</w:t>
       </w:r>
     </w:p>
@@ -207,28 +216,58 @@
         <w:jc w:val="both"/>
       </w:pPr>
       <w:r>
+        <w:rPr>
+          <w:highlight w:val="yellow"/>
+        </w:rPr>
         <w:t>Для каждого элемента необходимо отображать наименование тура, изображение тура, стоимость (в формате {</w:t>
       </w:r>
       <w:proofErr w:type="spellStart"/>
       <w:r>
+        <w:rPr>
+          <w:highlight w:val="yellow"/>
+        </w:rPr>
         <w:t>price</w:t>
       </w:r>
       <w:proofErr w:type="spellEnd"/>
       <w:r>
+        <w:rPr>
+          <w:highlight w:val="yellow"/>
+        </w:rPr>
         <w:t xml:space="preserve">} РУБ), количество билетов и статус тура (Актуален </w:t>
       </w:r>
       <w:r>
+        <w:rPr>
+          <w:highlight w:val="yellow"/>
+        </w:rPr>
         <w:t>или не</w:t>
       </w:r>
       <w:r>
-        <w:t xml:space="preserve"> актуален). В зависимости от текущего статуса тура цвет текста должен быть зеленым или красным соответствующе. При отсутствии изображения у тура необходимо вывести картинку-заглушку из ресурсов (picture.png).</w:t>
-      </w:r>
-    </w:p>
-    <w:p>
-      <w:pPr>
-        <w:jc w:val="both"/>
-      </w:pPr>
-      <w:r>
+        <w:rPr>
+          <w:highlight w:val="yellow"/>
+        </w:rPr>
+        <w:t xml:space="preserve"> актуален).</w:t>
+      </w:r>
+      <w:r>
+        <w:t xml:space="preserve"> В зависимости от текущего статуса тура цвет текста должен быть зеленым или красным соответствующе. </w:t>
+      </w:r>
+      <w:r>
+        <w:rPr>
+          <w:highlight w:val="yellow"/>
+        </w:rPr>
+        <w:t>При отсутствии изображения у тура необходимо вывести картинку-заглушку из ресурсов (picture.png).</w:t>
+      </w:r>
+    </w:p>
+    <w:p>
+      <w:pPr>
+        <w:jc w:val="both"/>
+        <w:rPr>
+          <w:lang w:val="ru-RU"/>
+        </w:rPr>
+      </w:pPr>
+      <w:r>
+        <w:rPr>
+          <w:highlight w:val="yellow"/>
+        </w:rPr>
         <w:t>На странице со списком туров необходимо добавить возможность поиска туров по названию и описанию. Поиск должен работать в реальном времени (то есть без необходимости нажатия кнопки “найти”).</w:t>
       </w:r>
     </w:p>
@@ -243,14 +282,26 @@
         <w:t>На странице со списком туров необходимо добавить возможность фильтрации списка по типу. Все типы из базы данных должны быть выведены в выпадающий список для фильтрации. Первым элементом в выпадающем списке должен быть “Все типы”, при выборе которого настройки фильтра сбрасываются</w:t>
       </w:r>
       <w:r>
-        <w:t>. Помимо фильтрации по типу реализуйте возможность показа актуальных или всех туров с помощью установки/снятия соответствующей галочки (</w:t>
+        <w:t xml:space="preserve">. </w:t>
+      </w:r>
+      <w:r>
+        <w:rPr>
+          <w:highlight w:val="yellow"/>
+        </w:rPr>
+        <w:t>Помимо фильтрации по типу реализуйте возможность показа актуальных или всех туров с помощью установки/снятия соответствующей галочки (</w:t>
       </w:r>
       <w:proofErr w:type="spellStart"/>
       <w:r>
+        <w:rPr>
+          <w:highlight w:val="yellow"/>
+        </w:rPr>
         <w:t>CheckBox</w:t>
       </w:r>
       <w:proofErr w:type="spellEnd"/>
       <w:r>
+        <w:rPr>
+          <w:highlight w:val="yellow"/>
+        </w:rPr>
         <w:t>). Фильтрация должна работать в реальном времени (то есть без необходимости нажатия кнопки “найти”).</w:t>
       </w:r>
     </w:p>
@@ -259,6 +310,9 @@
         <w:jc w:val="both"/>
       </w:pPr>
       <w:r>
+        <w:rPr>
+          <w:highlight w:val="yellow"/>
+        </w:rPr>
         <w:lastRenderedPageBreak/>
         <w:t>Функции фильтрации и поиска должны применяться совместно к итоговой выборке.</w:t>
       </w:r>
@@ -266,8 +320,14 @@
     <w:p>
       <w:pPr>
         <w:jc w:val="both"/>
-      </w:pPr>
-      <w:r>
+        <w:rPr>
+          <w:lang w:val="en-US"/>
+        </w:rPr>
+      </w:pPr>
+      <w:r>
+        <w:rPr>
+          <w:highlight w:val="yellow"/>
+        </w:rPr>
         <w:t>Предусмотрите возможность отсортировать список по убыванию и возрастанию стоимости тура.</w:t>
       </w:r>
     </w:p>
@@ -276,6 +336,9 @@
         <w:jc w:val="both"/>
       </w:pPr>
       <w:r>
+        <w:rPr>
+          <w:highlight w:val="yellow"/>
+        </w:rPr>
         <w:t>В правой верхней части экрана необходимо вывести информацию об общей стоимости туров, рассчитанную с учетом цены на тур и количества билетов. Данную информацию необходимо обновлять при поиске и сортировке.</w:t>
       </w:r>
     </w:p>

</xml_diff>

<commit_message>
update algorytms and create styles
</commit_message>
<xml_diff>
--- a/task/Задание Туры.docx
+++ b/task/Задание Туры.docx
@@ -248,7 +248,16 @@
         <w:t xml:space="preserve"> актуален).</w:t>
       </w:r>
       <w:r>
-        <w:t xml:space="preserve"> В зависимости от текущего статуса тура цвет текста должен быть зеленым или красным соответствующе. </w:t>
+        <w:t xml:space="preserve"> </w:t>
+      </w:r>
+      <w:r>
+        <w:rPr>
+          <w:highlight w:val="yellow"/>
+        </w:rPr>
+        <w:t>В зависимости от текущего статуса тура цвет текста должен быть зеленым или красным соответствующе.</w:t>
+      </w:r>
+      <w:r>
+        <w:t xml:space="preserve"> </w:t>
       </w:r>
       <w:r>
         <w:rPr>
@@ -358,14 +367,29 @@
         <w:jc w:val="both"/>
       </w:pPr>
       <w:r>
-        <w:t>Необходимо отобразить список отелей в виде таблицы, содержащей следующую информацию: название отеля, количество звезд, название страны и количество имеющихся туров в этот отель. В крайнем правом столбце должны располагаться кнопки для редактирования информации о соответствующем отеле.</w:t>
-      </w:r>
-    </w:p>
-    <w:p>
-      <w:pPr>
-        <w:jc w:val="both"/>
-      </w:pPr>
-      <w:r>
+        <w:rPr>
+          <w:highlight w:val="yellow"/>
+        </w:rPr>
+        <w:t>Необходимо отобразить список отелей в виде таблицы, содержащей следующую информацию: название отеля, количество звезд, название страны и количество имеющихся туров в этот отель.</w:t>
+      </w:r>
+      <w:r>
+        <w:t xml:space="preserve"> </w:t>
+      </w:r>
+      <w:r>
+        <w:rPr>
+          <w:highlight w:val="yellow"/>
+        </w:rPr>
+        <w:t>В крайнем правом столбце должны располагаться кнопки для редактирования информации о соответствующем отеле.</w:t>
+      </w:r>
+    </w:p>
+    <w:p>
+      <w:pPr>
+        <w:jc w:val="both"/>
+      </w:pPr>
+      <w:r>
+        <w:rPr>
+          <w:highlight w:val="yellow"/>
+        </w:rPr>
         <w:t>Так как отелей может быть достаточно много в базе данных, необходимо предусмотреть постраничный вывод информации с возможностью настройки количества элементов на странице (по умолчанию должно отображаться 10 отелей на каждой странице). Необходимо реализовать переходы на первую и последнюю, предыдущую и следующую страницы. Необходимо выводить актуальную информацию о количестве записей, количестве страниц и текущей странице.</w:t>
       </w:r>
     </w:p>
@@ -383,8 +407,14 @@
     <w:p>
       <w:pPr>
         <w:jc w:val="both"/>
-      </w:pPr>
-      <w:r>
+        <w:rPr>
+          <w:lang w:val="en-US"/>
+        </w:rPr>
+      </w:pPr>
+      <w:r>
+        <w:rPr>
+          <w:highlight w:val="yellow"/>
+        </w:rPr>
         <w:t>Должна быть реализована возможность удаления выбранных отелей. Удаление должно быть запрещено системой, если он находится в числе подходящих отелей для актуальных туров. Если нет, то отель может быть удален со всеми фотографиями после подтверждения пользователем. В сообщении необходимо вывести название выбранного отеля. После удаления отелей список необходимо обновить, равно как и информацию о количестве записей/страниц.</w:t>
       </w:r>
     </w:p>
@@ -402,16 +432,28 @@
     <w:p>
       <w:pPr>
         <w:jc w:val="both"/>
-      </w:pPr>
-      <w:r>
+        <w:rPr>
+          <w:highlight w:val="yellow"/>
+        </w:rPr>
+      </w:pPr>
+      <w:r>
+        <w:rPr>
+          <w:highlight w:val="yellow"/>
+        </w:rPr>
         <w:t>Так как информация об отелях может изменяться, необходима также реализация функций добавления и редактирования в новом окне - форме для добавления/редактирования отеля.</w:t>
       </w:r>
     </w:p>
     <w:p>
       <w:pPr>
         <w:jc w:val="both"/>
-      </w:pPr>
-      <w:r>
+        <w:rPr>
+          <w:highlight w:val="yellow"/>
+        </w:rPr>
+      </w:pPr>
+      <w:r>
+        <w:rPr>
+          <w:highlight w:val="yellow"/>
+        </w:rPr>
         <w:t>На форме должен быть предусмотрен ввод следующей информации: наименование отеля, количество звезд (целое значение от 0 до 5), описание отеля (многострочный), страна (выпадающий список с возможностью выбора одного элемента). Все поля обязательны для заполнения.</w:t>
       </w:r>
     </w:p>
@@ -420,6 +462,9 @@
         <w:jc w:val="both"/>
       </w:pPr>
       <w:r>
+        <w:rPr>
+          <w:highlight w:val="yellow"/>
+        </w:rPr>
         <w:t>При открытии формы для редактирования все поля выбранного объекта должны быть подгружены в соответствующие поля из базы данных.</w:t>
       </w:r>
     </w:p>
@@ -428,13 +473,10 @@
         <w:jc w:val="both"/>
       </w:pPr>
       <w:r>
-        <w:t xml:space="preserve">После </w:t>
-      </w:r>
-      <w:r>
-        <w:t>редактирования</w:t>
-      </w:r>
-      <w:r>
-        <w:t>/добавления отеля в БД данные в окне списка отелей должны быть обновлены.</w:t>
+        <w:rPr>
+          <w:highlight w:val="yellow"/>
+        </w:rPr>
+        <w:t>После редактирования/добавления отеля в БД данные в окне списка отелей должны быть обновлены.</w:t>
       </w:r>
     </w:p>
     <w:sectPr>

</xml_diff>